<commit_message>
random commit reached special of the week section now
</commit_message>
<xml_diff>
--- a/production notes.docx
+++ b/production notes.docx
@@ -13,6 +13,45 @@
       </w:pPr>
       <w:r>
         <w:t>Study the flipping animation in why-us section and see what can be reduced or changed</w:t>
+      </w:r>
+    </w:p>
+    <w:p>
+      <w:pPr>
+        <w:pStyle w:val="ListParagraph"/>
+        <w:numPr>
+          <w:ilvl w:val="0"/>
+          <w:numId w:val="1"/>
+        </w:numPr>
+        <w:ind w:left="0"/>
+      </w:pPr>
+      <w:r>
+        <w:t>Use meaningful alternative text in the images</w:t>
+      </w:r>
+    </w:p>
+    <w:p>
+      <w:pPr>
+        <w:pStyle w:val="ListParagraph"/>
+        <w:numPr>
+          <w:ilvl w:val="0"/>
+          <w:numId w:val="1"/>
+        </w:numPr>
+        <w:ind w:left="0"/>
+      </w:pPr>
+      <w:r>
+        <w:t>Remove all commented codes (you have a lot)</w:t>
+      </w:r>
+    </w:p>
+    <w:p>
+      <w:pPr>
+        <w:pStyle w:val="ListParagraph"/>
+        <w:numPr>
+          <w:ilvl w:val="0"/>
+          <w:numId w:val="1"/>
+        </w:numPr>
+        <w:ind w:left="0"/>
+      </w:pPr>
+      <w:r>
+        <w:t>Box shadow color not variable color make it variable</w:t>
       </w:r>
       <w:bookmarkStart w:id="0" w:name="_GoBack"/>
       <w:bookmarkEnd w:id="0"/>

</xml_diff>

<commit_message>
added width and height for the images
</commit_message>
<xml_diff>
--- a/production notes.docx
+++ b/production notes.docx
@@ -51,19 +51,6 @@
         <w:ind w:left="0"/>
       </w:pPr>
       <w:r>
-        <w:t>Box shadow color not variable color make it variable</w:t>
-      </w:r>
-    </w:p>
-    <w:p>
-      <w:pPr>
-        <w:pStyle w:val="ListParagraph"/>
-        <w:numPr>
-          <w:ilvl w:val="0"/>
-          <w:numId w:val="1"/>
-        </w:numPr>
-        <w:ind w:left="0"/>
-      </w:pPr>
-      <w:r>
         <w:t>Ingredient box is not well designed and not in all 3 items in special for the week section</w:t>
       </w:r>
     </w:p>
@@ -93,19 +80,6 @@
         <w:ind w:left="0"/>
       </w:pPr>
       <w:r>
-        <w:t>Make one class for price spans</w:t>
-      </w:r>
-    </w:p>
-    <w:p>
-      <w:pPr>
-        <w:pStyle w:val="ListParagraph"/>
-        <w:numPr>
-          <w:ilvl w:val="0"/>
-          <w:numId w:val="1"/>
-        </w:numPr>
-        <w:ind w:left="0"/>
-      </w:pPr>
-      <w:r>
         <w:t>Add quantity to the menu items and clear all select button for the menu</w:t>
       </w:r>
     </w:p>
@@ -119,19 +93,6 @@
         <w:ind w:left="0"/>
       </w:pPr>
       <w:r>
-        <w:t>Add total price to the menu</w:t>
-      </w:r>
-    </w:p>
-    <w:p>
-      <w:pPr>
-        <w:pStyle w:val="ListParagraph"/>
-        <w:numPr>
-          <w:ilvl w:val="0"/>
-          <w:numId w:val="1"/>
-        </w:numPr>
-        <w:ind w:left="0"/>
-      </w:pPr>
-      <w:r>
         <w:t>Add checkout/ cart</w:t>
       </w:r>
     </w:p>
@@ -166,32 +127,6 @@
         <w:ind w:left="0"/>
       </w:pPr>
       <w:r>
-        <w:t>Add ons icon not working</w:t>
-      </w:r>
-    </w:p>
-    <w:p>
-      <w:pPr>
-        <w:pStyle w:val="ListParagraph"/>
-        <w:numPr>
-          <w:ilvl w:val="0"/>
-          <w:numId w:val="1"/>
-        </w:numPr>
-        <w:ind w:left="0"/>
-      </w:pPr>
-      <w:r>
-        <w:t>Add main heading class for centered h2 with increased font-sized</w:t>
-      </w:r>
-    </w:p>
-    <w:p>
-      <w:pPr>
-        <w:pStyle w:val="ListParagraph"/>
-        <w:numPr>
-          <w:ilvl w:val="0"/>
-          <w:numId w:val="1"/>
-        </w:numPr>
-        <w:ind w:left="0"/>
-      </w:pPr>
-      <w:r>
         <w:t>Try to unite transition duration</w:t>
       </w:r>
     </w:p>
@@ -205,37 +140,182 @@
         <w:ind w:left="0"/>
       </w:pPr>
       <w:r>
-        <w:t>Calculate price is not accurate it still doesn’t include number of items</w:t>
-      </w:r>
-    </w:p>
-    <w:p>
-      <w:pPr>
-        <w:pStyle w:val="ListParagraph"/>
-        <w:numPr>
-          <w:ilvl w:val="0"/>
-          <w:numId w:val="1"/>
-        </w:numPr>
-        <w:ind w:left="0"/>
-      </w:pPr>
-      <w:r>
         <w:t xml:space="preserve">Review the </w:t>
       </w:r>
-      <w:proofErr w:type="spellStart"/>
-      <w:r>
-        <w:t>js</w:t>
-      </w:r>
-      <w:proofErr w:type="spellEnd"/>
-      <w:r>
-        <w:t xml:space="preserve"> it feels like spagh</w:t>
-      </w:r>
-      <w:r>
-        <w:t>e</w:t>
+      <w:r>
+        <w:t>JS</w:t>
       </w:r>
       <w:bookmarkStart w:id="0" w:name="_GoBack"/>
       <w:bookmarkEnd w:id="0"/>
       <w:r>
+        <w:t xml:space="preserve"> it feels like spagh</w:t>
+      </w:r>
+      <w:r>
+        <w:t>e</w:t>
+      </w:r>
+      <w:r>
         <w:t>tti</w:t>
       </w:r>
+    </w:p>
+    <w:p>
+      <w:pPr>
+        <w:pStyle w:val="ListParagraph"/>
+        <w:numPr>
+          <w:ilvl w:val="0"/>
+          <w:numId w:val="1"/>
+        </w:numPr>
+        <w:ind w:left="0"/>
+        <w:rPr>
+          <w:color w:val="538135" w:themeColor="accent6" w:themeShade="BF"/>
+        </w:rPr>
+      </w:pPr>
+      <w:r>
+        <w:rPr>
+          <w:color w:val="538135" w:themeColor="accent6" w:themeShade="BF"/>
+        </w:rPr>
+        <w:t>Add total price to the menu</w:t>
+      </w:r>
+    </w:p>
+    <w:p>
+      <w:pPr>
+        <w:pStyle w:val="ListParagraph"/>
+        <w:numPr>
+          <w:ilvl w:val="0"/>
+          <w:numId w:val="1"/>
+        </w:numPr>
+        <w:ind w:left="0"/>
+        <w:rPr>
+          <w:color w:val="538135" w:themeColor="accent6" w:themeShade="BF"/>
+        </w:rPr>
+      </w:pPr>
+      <w:r>
+        <w:rPr>
+          <w:color w:val="538135" w:themeColor="accent6" w:themeShade="BF"/>
+        </w:rPr>
+        <w:t>Box shadow color not variable color make it variable</w:t>
+      </w:r>
+    </w:p>
+    <w:p>
+      <w:pPr>
+        <w:pStyle w:val="ListParagraph"/>
+        <w:numPr>
+          <w:ilvl w:val="0"/>
+          <w:numId w:val="1"/>
+        </w:numPr>
+        <w:ind w:left="0"/>
+        <w:rPr>
+          <w:color w:val="538135" w:themeColor="accent6" w:themeShade="BF"/>
+        </w:rPr>
+      </w:pPr>
+      <w:r>
+        <w:rPr>
+          <w:color w:val="538135" w:themeColor="accent6" w:themeShade="BF"/>
+        </w:rPr>
+        <w:t>Add width and height for the images</w:t>
+      </w:r>
+    </w:p>
+    <w:p>
+      <w:pPr>
+        <w:pStyle w:val="ListParagraph"/>
+        <w:numPr>
+          <w:ilvl w:val="0"/>
+          <w:numId w:val="1"/>
+        </w:numPr>
+        <w:ind w:left="0"/>
+        <w:rPr>
+          <w:color w:val="538135" w:themeColor="accent6" w:themeShade="BF"/>
+        </w:rPr>
+      </w:pPr>
+      <w:r>
+        <w:rPr>
+          <w:color w:val="538135" w:themeColor="accent6" w:themeShade="BF"/>
+        </w:rPr>
+        <w:t>Make one class for price spans</w:t>
+      </w:r>
+    </w:p>
+    <w:p>
+      <w:pPr>
+        <w:pStyle w:val="ListParagraph"/>
+        <w:numPr>
+          <w:ilvl w:val="0"/>
+          <w:numId w:val="1"/>
+        </w:numPr>
+        <w:ind w:left="0"/>
+        <w:rPr>
+          <w:color w:val="538135" w:themeColor="accent6" w:themeShade="BF"/>
+        </w:rPr>
+      </w:pPr>
+      <w:r>
+        <w:rPr>
+          <w:color w:val="538135" w:themeColor="accent6" w:themeShade="BF"/>
+        </w:rPr>
+        <w:t xml:space="preserve">Add </w:t>
+      </w:r>
+      <w:proofErr w:type="spellStart"/>
+      <w:r>
+        <w:rPr>
+          <w:color w:val="538135" w:themeColor="accent6" w:themeShade="BF"/>
+        </w:rPr>
+        <w:t>ons</w:t>
+      </w:r>
+      <w:proofErr w:type="spellEnd"/>
+      <w:r>
+        <w:rPr>
+          <w:color w:val="538135" w:themeColor="accent6" w:themeShade="BF"/>
+        </w:rPr>
+        <w:t xml:space="preserve"> icon not working</w:t>
+      </w:r>
+    </w:p>
+    <w:p>
+      <w:pPr>
+        <w:pStyle w:val="ListParagraph"/>
+        <w:numPr>
+          <w:ilvl w:val="0"/>
+          <w:numId w:val="1"/>
+        </w:numPr>
+        <w:ind w:left="0"/>
+        <w:rPr>
+          <w:color w:val="538135" w:themeColor="accent6" w:themeShade="BF"/>
+        </w:rPr>
+      </w:pPr>
+      <w:r>
+        <w:rPr>
+          <w:color w:val="538135" w:themeColor="accent6" w:themeShade="BF"/>
+        </w:rPr>
+        <w:t>Add main heading class for centered h2 with increased font-sized</w:t>
+      </w:r>
+    </w:p>
+    <w:p>
+      <w:pPr>
+        <w:pStyle w:val="ListParagraph"/>
+        <w:numPr>
+          <w:ilvl w:val="0"/>
+          <w:numId w:val="1"/>
+        </w:numPr>
+        <w:ind w:left="0"/>
+        <w:rPr>
+          <w:color w:val="538135" w:themeColor="accent6" w:themeShade="BF"/>
+        </w:rPr>
+      </w:pPr>
+      <w:r>
+        <w:rPr>
+          <w:color w:val="538135" w:themeColor="accent6" w:themeShade="BF"/>
+        </w:rPr>
+        <w:t>Calculate price is not accurate it still doesn’t include quantity of items</w:t>
+      </w:r>
+    </w:p>
+    <w:p>
+      <w:pPr>
+        <w:pStyle w:val="ListParagraph"/>
+        <w:numPr>
+          <w:ilvl w:val="0"/>
+          <w:numId w:val="1"/>
+        </w:numPr>
+        <w:ind w:left="0"/>
+        <w:rPr>
+          <w:color w:val="538135" w:themeColor="accent6" w:themeShade="BF"/>
+        </w:rPr>
+      </w:pPr>
     </w:p>
     <w:sectPr>
       <w:pgSz w:w="12240" w:h="15840"/>
@@ -765,7 +845,6 @@
   <w:style w:type="character" w:default="1" w:styleId="DefaultParagraphFont">
     <w:name w:val="Default Paragraph Font"/>
     <w:uiPriority w:val="1"/>
-    <w:semiHidden/>
     <w:unhideWhenUsed/>
   </w:style>
   <w:style w:type="table" w:default="1" w:styleId="TableNormal">

</xml_diff>

<commit_message>
added description box for special of the week items
</commit_message>
<xml_diff>
--- a/production notes.docx
+++ b/production notes.docx
@@ -145,17 +145,30 @@
       <w:r>
         <w:t>JS</w:t>
       </w:r>
+      <w:r>
+        <w:t xml:space="preserve"> it feels like spagh</w:t>
+      </w:r>
+      <w:r>
+        <w:t>e</w:t>
+      </w:r>
+      <w:r>
+        <w:t>tti</w:t>
+      </w:r>
+    </w:p>
+    <w:p>
+      <w:pPr>
+        <w:pStyle w:val="ListParagraph"/>
+        <w:numPr>
+          <w:ilvl w:val="0"/>
+          <w:numId w:val="1"/>
+        </w:numPr>
+        <w:ind w:left="0"/>
+      </w:pPr>
+      <w:r>
+        <w:t>Add a fav icon</w:t>
+      </w:r>
       <w:bookmarkStart w:id="0" w:name="_GoBack"/>
       <w:bookmarkEnd w:id="0"/>
-      <w:r>
-        <w:t xml:space="preserve"> it feels like spagh</w:t>
-      </w:r>
-      <w:r>
-        <w:t>e</w:t>
-      </w:r>
-      <w:r>
-        <w:t>tti</w:t>
-      </w:r>
     </w:p>
     <w:p>
       <w:pPr>
@@ -845,6 +858,7 @@
   <w:style w:type="character" w:default="1" w:styleId="DefaultParagraphFont">
     <w:name w:val="Default Paragraph Font"/>
     <w:uiPriority w:val="1"/>
+    <w:semiHidden/>
     <w:unhideWhenUsed/>
   </w:style>
   <w:style w:type="table" w:default="1" w:styleId="TableNormal">

</xml_diff>

<commit_message>
finished map with responsive
</commit_message>
<xml_diff>
--- a/production notes.docx
+++ b/production notes.docx
@@ -29,6 +29,36 @@
           <w:sz w:val="22"/>
           <w:shd w:fill="auto" w:val="clear"/>
         </w:rPr>
+        <w:t xml:space="preserve">the price doesn't calculate the sub element prices and when they're unchecked it zeros all togehter</w:t>
+      </w:r>
+    </w:p>
+    <w:p>
+      <w:pPr>
+        <w:numPr>
+          <w:ilvl w:val="0"/>
+          <w:numId w:val="1"/>
+        </w:numPr>
+        <w:spacing w:before="0" w:after="160" w:line="259"/>
+        <w:ind w:right="0" w:left="0" w:hanging="360"/>
+        <w:jc w:val="left"/>
+        <w:rPr>
+          <w:rFonts w:ascii="Calibri" w:hAnsi="Calibri" w:cs="Calibri" w:eastAsia="Calibri"/>
+          <w:color w:val="auto"/>
+          <w:spacing w:val="0"/>
+          <w:position w:val="0"/>
+          <w:sz w:val="22"/>
+          <w:shd w:fill="auto" w:val="clear"/>
+        </w:rPr>
+      </w:pPr>
+      <w:r>
+        <w:rPr>
+          <w:rFonts w:ascii="Calibri" w:hAnsi="Calibri" w:cs="Calibri" w:eastAsia="Calibri"/>
+          <w:color w:val="auto"/>
+          <w:spacing w:val="0"/>
+          <w:position w:val="0"/>
+          <w:sz w:val="22"/>
+          <w:shd w:fill="auto" w:val="clear"/>
+        </w:rPr>
         <w:t xml:space="preserve">Study the flipping animation in why-us section and see what can be reduced or changed</w:t>
       </w:r>
     </w:p>
@@ -359,81 +389,37 @@
           <w:sz w:val="22"/>
           <w:shd w:fill="auto" w:val="clear"/>
         </w:rPr>
-        <w:t xml:space="preserve">Add main heading class for centered h</w:t>
-      </w:r>
-      <w:r>
-        <w:rPr>
-          <w:rFonts w:ascii="Calibri" w:hAnsi="Calibri" w:cs="Calibri" w:eastAsia="Calibri"/>
-          <w:color w:val="538135"/>
-          <w:spacing w:val="0"/>
-          <w:position w:val="0"/>
-          <w:sz w:val="22"/>
-          <w:shd w:fill="auto" w:val="clear"/>
-        </w:rPr>
-        <w:t xml:space="preserve">2 </w:t>
-      </w:r>
-      <w:r>
-        <w:rPr>
-          <w:rFonts w:ascii="Calibri" w:hAnsi="Calibri" w:cs="Calibri" w:eastAsia="Calibri"/>
-          <w:color w:val="538135"/>
-          <w:spacing w:val="0"/>
-          <w:position w:val="0"/>
-          <w:sz w:val="22"/>
-          <w:shd w:fill="auto" w:val="clear"/>
-        </w:rPr>
-        <w:t xml:space="preserve">with increased font-sized</w:t>
-      </w:r>
-    </w:p>
-    <w:p>
-      <w:pPr>
-        <w:numPr>
-          <w:ilvl w:val="0"/>
-          <w:numId w:val="1"/>
-        </w:numPr>
-        <w:spacing w:before="0" w:after="160" w:line="259"/>
-        <w:ind w:right="0" w:left="0" w:hanging="360"/>
-        <w:jc w:val="left"/>
-        <w:rPr>
-          <w:rFonts w:ascii="Calibri" w:hAnsi="Calibri" w:cs="Calibri" w:eastAsia="Calibri"/>
-          <w:color w:val="538135"/>
-          <w:spacing w:val="0"/>
-          <w:position w:val="0"/>
-          <w:sz w:val="22"/>
-          <w:shd w:fill="auto" w:val="clear"/>
-        </w:rPr>
-      </w:pPr>
-      <w:r>
-        <w:rPr>
-          <w:rFonts w:ascii="Calibri" w:hAnsi="Calibri" w:cs="Calibri" w:eastAsia="Calibri"/>
-          <w:color w:val="538135"/>
-          <w:spacing w:val="0"/>
-          <w:position w:val="0"/>
-          <w:sz w:val="22"/>
-          <w:shd w:fill="auto" w:val="clear"/>
-        </w:rPr>
-        <w:t xml:space="preserve">Calculate price is not accurate it still doesn</w:t>
-      </w:r>
-      <w:r>
-        <w:rPr>
-          <w:rFonts w:ascii="Calibri" w:hAnsi="Calibri" w:cs="Calibri" w:eastAsia="Calibri"/>
-          <w:color w:val="538135"/>
-          <w:spacing w:val="0"/>
-          <w:position w:val="0"/>
-          <w:sz w:val="22"/>
-          <w:shd w:fill="auto" w:val="clear"/>
-        </w:rPr>
-        <w:t xml:space="preserve">’</w:t>
-      </w:r>
-      <w:r>
-        <w:rPr>
-          <w:rFonts w:ascii="Calibri" w:hAnsi="Calibri" w:cs="Calibri" w:eastAsia="Calibri"/>
-          <w:color w:val="538135"/>
-          <w:spacing w:val="0"/>
-          <w:position w:val="0"/>
-          <w:sz w:val="22"/>
-          <w:shd w:fill="auto" w:val="clear"/>
-        </w:rPr>
-        <w:t xml:space="preserve">t include quantity of items</w:t>
+        <w:t xml:space="preserve">Add main heading class for centered h2 with increased font-sized</w:t>
+      </w:r>
+    </w:p>
+    <w:p>
+      <w:pPr>
+        <w:numPr>
+          <w:ilvl w:val="0"/>
+          <w:numId w:val="1"/>
+        </w:numPr>
+        <w:spacing w:before="0" w:after="160" w:line="259"/>
+        <w:ind w:right="0" w:left="0" w:hanging="360"/>
+        <w:jc w:val="left"/>
+        <w:rPr>
+          <w:rFonts w:ascii="Calibri" w:hAnsi="Calibri" w:cs="Calibri" w:eastAsia="Calibri"/>
+          <w:color w:val="538135"/>
+          <w:spacing w:val="0"/>
+          <w:position w:val="0"/>
+          <w:sz w:val="22"/>
+          <w:shd w:fill="auto" w:val="clear"/>
+        </w:rPr>
+      </w:pPr>
+      <w:r>
+        <w:rPr>
+          <w:rFonts w:ascii="Calibri" w:hAnsi="Calibri" w:cs="Calibri" w:eastAsia="Calibri"/>
+          <w:color w:val="538135"/>
+          <w:spacing w:val="0"/>
+          <w:position w:val="0"/>
+          <w:sz w:val="22"/>
+          <w:shd w:fill="auto" w:val="clear"/>
+        </w:rPr>
+        <w:t xml:space="preserve">Calculate price is not accurate it still doesn’t include quantity of items</w:t>
       </w:r>
     </w:p>
     <w:p>
@@ -583,29 +569,7 @@
           <w:sz w:val="22"/>
           <w:shd w:fill="auto" w:val="clear"/>
         </w:rPr>
-        <w:t xml:space="preserve">Ingredient box is not well designed and not in all </w:t>
-      </w:r>
-      <w:r>
-        <w:rPr>
-          <w:rFonts w:ascii="Calibri" w:hAnsi="Calibri" w:cs="Calibri" w:eastAsia="Calibri"/>
-          <w:color w:val="auto"/>
-          <w:spacing w:val="0"/>
-          <w:position w:val="0"/>
-          <w:sz w:val="22"/>
-          <w:shd w:fill="auto" w:val="clear"/>
-        </w:rPr>
-        <w:t xml:space="preserve">3 </w:t>
-      </w:r>
-      <w:r>
-        <w:rPr>
-          <w:rFonts w:ascii="Calibri" w:hAnsi="Calibri" w:cs="Calibri" w:eastAsia="Calibri"/>
-          <w:color w:val="auto"/>
-          <w:spacing w:val="0"/>
-          <w:position w:val="0"/>
-          <w:sz w:val="22"/>
-          <w:shd w:fill="auto" w:val="clear"/>
-        </w:rPr>
-        <w:t xml:space="preserve">items in special for the week section</w:t>
+        <w:t xml:space="preserve">Ingredient box is not well designed and not in all 3 items in special for the week section</w:t>
       </w:r>
     </w:p>
     <w:p>

</xml_diff>

<commit_message>
added empty width and height to .svg images to get higher scorein lighthouse, converted 2 images to webp as i missed them in the conversion
</commit_message>
<xml_diff>
--- a/production notes.docx
+++ b/production notes.docx
@@ -222,150 +222,135 @@
           <w:rFonts w:ascii="Calibri" w:eastAsia="Calibri" w:hAnsi="Calibri" w:cs="Calibri"/>
           <w:color w:val="538135"/>
         </w:rPr>
-        <w:t xml:space="preserve">Add </w:t>
-      </w:r>
-      <w:proofErr w:type="spellStart"/>
-      <w:r>
-        <w:rPr>
-          <w:rFonts w:ascii="Calibri" w:eastAsia="Calibri" w:hAnsi="Calibri" w:cs="Calibri"/>
-          <w:color w:val="538135"/>
-        </w:rPr>
-        <w:t>ons</w:t>
-      </w:r>
-      <w:proofErr w:type="spellEnd"/>
-      <w:r>
-        <w:rPr>
-          <w:rFonts w:ascii="Calibri" w:eastAsia="Calibri" w:hAnsi="Calibri" w:cs="Calibri"/>
-          <w:color w:val="538135"/>
-        </w:rPr>
-        <w:t xml:space="preserve"> icon not working</w:t>
-      </w:r>
-    </w:p>
-    <w:p>
-      <w:pPr>
-        <w:numPr>
-          <w:ilvl w:val="0"/>
-          <w:numId w:val="1"/>
-        </w:numPr>
-        <w:ind w:hanging="360"/>
-        <w:rPr>
-          <w:rFonts w:ascii="Calibri" w:eastAsia="Calibri" w:hAnsi="Calibri" w:cs="Calibri"/>
-          <w:color w:val="538135"/>
-        </w:rPr>
-      </w:pPr>
-      <w:r>
-        <w:rPr>
-          <w:rFonts w:ascii="Calibri" w:eastAsia="Calibri" w:hAnsi="Calibri" w:cs="Calibri"/>
-          <w:color w:val="538135"/>
-        </w:rPr>
-        <w:t>Add main heading class for centered h2 with increased font-sized</w:t>
-      </w:r>
-    </w:p>
-    <w:p>
-      <w:pPr>
-        <w:numPr>
-          <w:ilvl w:val="0"/>
-          <w:numId w:val="1"/>
-        </w:numPr>
-        <w:ind w:hanging="360"/>
-        <w:rPr>
-          <w:rFonts w:ascii="Calibri" w:eastAsia="Calibri" w:hAnsi="Calibri" w:cs="Calibri"/>
-          <w:color w:val="538135"/>
-        </w:rPr>
-      </w:pPr>
-      <w:r>
-        <w:rPr>
-          <w:rFonts w:ascii="Calibri" w:eastAsia="Calibri" w:hAnsi="Calibri" w:cs="Calibri"/>
-          <w:color w:val="538135"/>
-        </w:rPr>
-        <w:t>Calculate price is not accurate it still doesn’t include quantity of items</w:t>
-      </w:r>
-    </w:p>
-    <w:p>
-      <w:pPr>
-        <w:numPr>
-          <w:ilvl w:val="0"/>
-          <w:numId w:val="1"/>
-        </w:numPr>
-        <w:ind w:hanging="360"/>
-        <w:rPr>
-          <w:rFonts w:ascii="Calibri" w:eastAsia="Calibri" w:hAnsi="Calibri" w:cs="Calibri"/>
-        </w:rPr>
-      </w:pPr>
-      <w:r>
-        <w:rPr>
-          <w:rFonts w:ascii="Calibri" w:eastAsia="Calibri" w:hAnsi="Calibri" w:cs="Calibri"/>
-        </w:rPr>
-        <w:t>Use meaningful alternative text in th</w:t>
-      </w:r>
-      <w:r>
-        <w:rPr>
-          <w:rFonts w:ascii="Calibri" w:eastAsia="Calibri" w:hAnsi="Calibri" w:cs="Calibri"/>
-        </w:rPr>
-        <w:t>e images</w:t>
-      </w:r>
-    </w:p>
-    <w:p>
-      <w:pPr>
-        <w:numPr>
-          <w:ilvl w:val="0"/>
-          <w:numId w:val="1"/>
-        </w:numPr>
-        <w:ind w:hanging="360"/>
-        <w:rPr>
-          <w:rFonts w:ascii="Calibri" w:eastAsia="Calibri" w:hAnsi="Calibri" w:cs="Calibri"/>
-          <w:color w:val="538135"/>
-        </w:rPr>
-      </w:pPr>
-      <w:r>
-        <w:rPr>
-          <w:rFonts w:ascii="Calibri" w:eastAsia="Calibri" w:hAnsi="Calibri" w:cs="Calibri"/>
-        </w:rPr>
-        <w:t>Remove all commented codes (you have a lot)</w:t>
-      </w:r>
-    </w:p>
-    <w:p>
-      <w:pPr>
-        <w:numPr>
-          <w:ilvl w:val="0"/>
-          <w:numId w:val="1"/>
-        </w:numPr>
-        <w:ind w:hanging="360"/>
-        <w:rPr>
-          <w:rFonts w:ascii="Calibri" w:eastAsia="Calibri" w:hAnsi="Calibri" w:cs="Calibri"/>
-        </w:rPr>
-      </w:pPr>
-      <w:r>
-        <w:rPr>
-          <w:rFonts w:ascii="Calibri" w:eastAsia="Calibri" w:hAnsi="Calibri" w:cs="Calibri"/>
-        </w:rPr>
-        <w:t>Add a fav icon</w:t>
-      </w:r>
-    </w:p>
-    <w:p>
-      <w:pPr>
-        <w:numPr>
-          <w:ilvl w:val="0"/>
-          <w:numId w:val="1"/>
-        </w:numPr>
-        <w:ind w:hanging="360"/>
-        <w:rPr>
-          <w:rFonts w:ascii="Calibri" w:eastAsia="Calibri" w:hAnsi="Calibri" w:cs="Calibri"/>
-        </w:rPr>
-      </w:pPr>
-      <w:r>
-        <w:rPr>
-          <w:rFonts w:ascii="Calibri" w:eastAsia="Calibri" w:hAnsi="Calibri" w:cs="Calibri"/>
-        </w:rPr>
-        <w:t>Add menu for each category in the category section (think about using svgs</w:t>
+        <w:t>Add ons</w:t>
       </w:r>
       <w:bookmarkStart w:id="0" w:name="_GoBack"/>
       <w:bookmarkEnd w:id="0"/>
       <w:r>
         <w:rPr>
           <w:rFonts w:ascii="Calibri" w:eastAsia="Calibri" w:hAnsi="Calibri" w:cs="Calibri"/>
-        </w:rPr>
-        <w:t>)</w:t>
+          <w:color w:val="538135"/>
+        </w:rPr>
+        <w:t xml:space="preserve"> icon not working</w:t>
+      </w:r>
+    </w:p>
+    <w:p>
+      <w:pPr>
+        <w:numPr>
+          <w:ilvl w:val="0"/>
+          <w:numId w:val="1"/>
+        </w:numPr>
+        <w:ind w:hanging="360"/>
+        <w:rPr>
+          <w:rFonts w:ascii="Calibri" w:eastAsia="Calibri" w:hAnsi="Calibri" w:cs="Calibri"/>
+          <w:color w:val="538135"/>
+        </w:rPr>
+      </w:pPr>
+      <w:r>
+        <w:rPr>
+          <w:rFonts w:ascii="Calibri" w:eastAsia="Calibri" w:hAnsi="Calibri" w:cs="Calibri"/>
+          <w:color w:val="538135"/>
+        </w:rPr>
+        <w:t>Add main heading class for centered h2 with increased font-sized</w:t>
+      </w:r>
+    </w:p>
+    <w:p>
+      <w:pPr>
+        <w:numPr>
+          <w:ilvl w:val="0"/>
+          <w:numId w:val="1"/>
+        </w:numPr>
+        <w:ind w:hanging="360"/>
+        <w:rPr>
+          <w:rFonts w:ascii="Calibri" w:eastAsia="Calibri" w:hAnsi="Calibri" w:cs="Calibri"/>
+          <w:color w:val="538135"/>
+        </w:rPr>
+      </w:pPr>
+      <w:r>
+        <w:rPr>
+          <w:rFonts w:ascii="Calibri" w:eastAsia="Calibri" w:hAnsi="Calibri" w:cs="Calibri"/>
+          <w:color w:val="538135"/>
+        </w:rPr>
+        <w:t>Calculate price is not accurate it still doesn’t include quantity of items</w:t>
+      </w:r>
+    </w:p>
+    <w:p>
+      <w:pPr>
+        <w:numPr>
+          <w:ilvl w:val="0"/>
+          <w:numId w:val="1"/>
+        </w:numPr>
+        <w:ind w:hanging="360"/>
+        <w:rPr>
+          <w:rFonts w:ascii="Calibri" w:eastAsia="Calibri" w:hAnsi="Calibri" w:cs="Calibri"/>
+        </w:rPr>
+      </w:pPr>
+      <w:r>
+        <w:rPr>
+          <w:rFonts w:ascii="Calibri" w:eastAsia="Calibri" w:hAnsi="Calibri" w:cs="Calibri"/>
+        </w:rPr>
+        <w:t>Use meaningful alternative text in th</w:t>
+      </w:r>
+      <w:r>
+        <w:rPr>
+          <w:rFonts w:ascii="Calibri" w:eastAsia="Calibri" w:hAnsi="Calibri" w:cs="Calibri"/>
+        </w:rPr>
+        <w:t>e images</w:t>
+      </w:r>
+    </w:p>
+    <w:p>
+      <w:pPr>
+        <w:numPr>
+          <w:ilvl w:val="0"/>
+          <w:numId w:val="1"/>
+        </w:numPr>
+        <w:ind w:hanging="360"/>
+        <w:rPr>
+          <w:rFonts w:ascii="Calibri" w:eastAsia="Calibri" w:hAnsi="Calibri" w:cs="Calibri"/>
+          <w:color w:val="538135"/>
+        </w:rPr>
+      </w:pPr>
+      <w:r>
+        <w:rPr>
+          <w:rFonts w:ascii="Calibri" w:eastAsia="Calibri" w:hAnsi="Calibri" w:cs="Calibri"/>
+        </w:rPr>
+        <w:t>Remove all commented codes (you have a lot)</w:t>
+      </w:r>
+    </w:p>
+    <w:p>
+      <w:pPr>
+        <w:numPr>
+          <w:ilvl w:val="0"/>
+          <w:numId w:val="1"/>
+        </w:numPr>
+        <w:ind w:hanging="360"/>
+        <w:rPr>
+          <w:rFonts w:ascii="Calibri" w:eastAsia="Calibri" w:hAnsi="Calibri" w:cs="Calibri"/>
+        </w:rPr>
+      </w:pPr>
+      <w:r>
+        <w:rPr>
+          <w:rFonts w:ascii="Calibri" w:eastAsia="Calibri" w:hAnsi="Calibri" w:cs="Calibri"/>
+        </w:rPr>
+        <w:t>Add a fav icon</w:t>
+      </w:r>
+    </w:p>
+    <w:p>
+      <w:pPr>
+        <w:numPr>
+          <w:ilvl w:val="0"/>
+          <w:numId w:val="1"/>
+        </w:numPr>
+        <w:ind w:hanging="360"/>
+        <w:rPr>
+          <w:rFonts w:ascii="Calibri" w:eastAsia="Calibri" w:hAnsi="Calibri" w:cs="Calibri"/>
+        </w:rPr>
+      </w:pPr>
+      <w:r>
+        <w:rPr>
+          <w:rFonts w:ascii="Calibri" w:eastAsia="Calibri" w:hAnsi="Calibri" w:cs="Calibri"/>
+        </w:rPr>
+        <w:t>Add menu for each category in the category section (think about using svgs)</w:t>
       </w:r>
     </w:p>
     <w:p>

</xml_diff>